<commit_message>
Updated Assignment - 3
</commit_message>
<xml_diff>
--- a/Assesments/Manish. T (Team Lead)/Assignmnet - 3/Assignment - 3.docx
+++ b/Assesments/Manish. T (Team Lead)/Assignmnet - 3/Assignment - 3.docx
@@ -9,7 +9,7 @@
           <w:rFonts w:ascii="Times New Roman" w:hAnsi="Times New Roman" w:cs="Times New Roman"/>
           <w:b/>
           <w:bCs/>
-          <w:sz w:val="40"/>
+          <w:sz w:val="36"/>
           <w:szCs w:val="40"/>
         </w:rPr>
       </w:pPr>
@@ -18,7 +18,7 @@
           <w:rFonts w:ascii="Times New Roman" w:hAnsi="Times New Roman" w:cs="Times New Roman"/>
           <w:b/>
           <w:bCs/>
-          <w:sz w:val="40"/>
+          <w:sz w:val="36"/>
           <w:szCs w:val="40"/>
         </w:rPr>
         <w:t>Nalaiya Thiran</w:t>
@@ -31,7 +31,7 @@
           <w:rFonts w:ascii="Times New Roman" w:hAnsi="Times New Roman" w:cs="Times New Roman"/>
           <w:b/>
           <w:bCs/>
-          <w:sz w:val="40"/>
+          <w:sz w:val="36"/>
           <w:szCs w:val="40"/>
         </w:rPr>
       </w:pPr>
@@ -40,7 +40,7 @@
           <w:rFonts w:ascii="Times New Roman" w:hAnsi="Times New Roman" w:cs="Times New Roman"/>
           <w:b/>
           <w:bCs/>
-          <w:sz w:val="40"/>
+          <w:sz w:val="36"/>
           <w:szCs w:val="40"/>
         </w:rPr>
         <w:t>Assignment – 3</w:t>
@@ -56,7 +56,7 @@
           <w:b/>
           <w:bCs/>
           <w:iCs/>
-          <w:sz w:val="32"/>
+          <w:sz w:val="28"/>
           <w:szCs w:val="32"/>
         </w:rPr>
       </w:pPr>
@@ -66,7 +66,7 @@
           <w:b/>
           <w:bCs/>
           <w:iCs/>
-          <w:sz w:val="32"/>
+          <w:sz w:val="28"/>
           <w:szCs w:val="32"/>
         </w:rPr>
         <w:t xml:space="preserve">Done By: </w:t>
@@ -75,21 +75,19 @@
         <w:rPr>
           <w:rFonts w:ascii="Times New Roman" w:hAnsi="Times New Roman" w:cs="Times New Roman"/>
           <w:iCs/>
-          <w:sz w:val="32"/>
-          <w:szCs w:val="32"/>
-        </w:rPr>
-        <w:t>Manish. T</w:t>
-      </w:r>
-      <w:r>
-        <w:rPr>
-          <w:rFonts w:ascii="Times New Roman" w:hAnsi="Times New Roman" w:cs="Times New Roman"/>
-          <w:b/>
-          <w:bCs/>
+          <w:sz w:val="28"/>
+          <w:szCs w:val="32"/>
+        </w:rPr>
+        <w:t xml:space="preserve">Manish. T                                              </w:t>
+      </w:r>
+      <w:r>
+        <w:rPr>
+          <w:rFonts w:ascii="Times New Roman" w:hAnsi="Times New Roman" w:cs="Times New Roman"/>
           <w:iCs/>
-          <w:sz w:val="32"/>
-          <w:szCs w:val="32"/>
-        </w:rPr>
-        <w:t xml:space="preserve">    </w:t>
+          <w:sz w:val="28"/>
+          <w:szCs w:val="32"/>
+        </w:rPr>
+        <w:t xml:space="preserve"> </w:t>
       </w:r>
       <w:r>
         <w:rPr>
@@ -97,38 +95,16 @@
           <w:b/>
           <w:bCs/>
           <w:iCs/>
-          <w:sz w:val="32"/>
-          <w:szCs w:val="32"/>
-        </w:rPr>
-        <w:t xml:space="preserve">             </w:t>
-      </w:r>
-      <w:r>
-        <w:rPr>
-          <w:rFonts w:ascii="Times New Roman" w:hAnsi="Times New Roman" w:cs="Times New Roman"/>
-          <w:b/>
-          <w:bCs/>
+          <w:sz w:val="28"/>
+          <w:szCs w:val="32"/>
+        </w:rPr>
+        <w:t xml:space="preserve">Team ID: </w:t>
+      </w:r>
+      <w:r>
+        <w:rPr>
+          <w:rFonts w:ascii="Times New Roman" w:hAnsi="Times New Roman" w:cs="Times New Roman"/>
           <w:iCs/>
-          <w:sz w:val="32"/>
-          <w:szCs w:val="32"/>
-        </w:rPr>
-        <w:t xml:space="preserve">           </w:t>
-      </w:r>
-      <w:r>
-        <w:rPr>
-          <w:rFonts w:ascii="Times New Roman" w:hAnsi="Times New Roman" w:cs="Times New Roman"/>
-          <w:b/>
-          <w:bCs/>
-          <w:iCs/>
-          <w:sz w:val="32"/>
-          <w:szCs w:val="32"/>
-        </w:rPr>
-        <w:t xml:space="preserve">Team ID: </w:t>
-      </w:r>
-      <w:r>
-        <w:rPr>
-          <w:rFonts w:ascii="Times New Roman" w:hAnsi="Times New Roman" w:cs="Times New Roman"/>
-          <w:iCs/>
-          <w:sz w:val="32"/>
+          <w:sz w:val="28"/>
           <w:szCs w:val="32"/>
         </w:rPr>
         <w:t>PNT2022TMID17812</w:t>
@@ -144,7 +120,7 @@
           <w:b/>
           <w:bCs/>
           <w:iCs/>
-          <w:sz w:val="32"/>
+          <w:sz w:val="28"/>
           <w:szCs w:val="32"/>
         </w:rPr>
       </w:pPr>
@@ -154,7 +130,7 @@
           <w:b/>
           <w:bCs/>
           <w:iCs/>
-          <w:sz w:val="32"/>
+          <w:sz w:val="28"/>
           <w:szCs w:val="32"/>
         </w:rPr>
         <w:tab/>
@@ -165,7 +141,7 @@
           <w:b/>
           <w:bCs/>
           <w:iCs/>
-          <w:sz w:val="32"/>
+          <w:sz w:val="28"/>
           <w:szCs w:val="32"/>
         </w:rPr>
         <w:tab/>
@@ -176,7 +152,7 @@
           <w:b/>
           <w:bCs/>
           <w:iCs/>
-          <w:sz w:val="32"/>
+          <w:sz w:val="28"/>
           <w:szCs w:val="32"/>
         </w:rPr>
         <w:tab/>
@@ -187,7 +163,7 @@
           <w:b/>
           <w:bCs/>
           <w:iCs/>
-          <w:sz w:val="32"/>
+          <w:sz w:val="28"/>
           <w:szCs w:val="32"/>
         </w:rPr>
         <w:tab/>
@@ -198,7 +174,7 @@
           <w:b/>
           <w:bCs/>
           <w:iCs/>
-          <w:sz w:val="32"/>
+          <w:sz w:val="28"/>
           <w:szCs w:val="32"/>
         </w:rPr>
         <w:tab/>
@@ -209,7 +185,7 @@
           <w:b/>
           <w:bCs/>
           <w:iCs/>
-          <w:sz w:val="32"/>
+          <w:sz w:val="28"/>
           <w:szCs w:val="32"/>
         </w:rPr>
         <w:tab/>
@@ -220,10 +196,10 @@
           <w:b/>
           <w:bCs/>
           <w:iCs/>
-          <w:sz w:val="32"/>
-          <w:szCs w:val="32"/>
-        </w:rPr>
-        <w:t xml:space="preserve">        </w:t>
+          <w:sz w:val="28"/>
+          <w:szCs w:val="32"/>
+        </w:rPr>
+        <w:t xml:space="preserve">                   </w:t>
       </w:r>
       <w:r>
         <w:rPr>
@@ -231,25 +207,18 @@
           <w:b/>
           <w:bCs/>
           <w:iCs/>
-          <w:sz w:val="32"/>
+          <w:sz w:val="28"/>
           <w:szCs w:val="32"/>
         </w:rPr>
         <w:t>Roll No:</w:t>
       </w:r>
       <w:r>
-        <w:rPr>
-          <w:rFonts w:ascii="Times New Roman" w:hAnsi="Times New Roman" w:cs="Times New Roman"/>
-          <w:iCs/>
-          <w:sz w:val="32"/>
-          <w:szCs w:val="32"/>
-        </w:rPr>
         <w:t xml:space="preserve"> </w:t>
       </w:r>
       <w:r>
         <w:rPr>
           <w:rFonts w:ascii="Times New Roman" w:hAnsi="Times New Roman" w:cs="Times New Roman"/>
-          <w:iCs/>
-          <w:sz w:val="32"/>
+          <w:sz w:val="28"/>
           <w:szCs w:val="32"/>
         </w:rPr>
         <w:t>9517201904085</w:t>
@@ -261,17 +230,43 @@
           <w:rFonts w:ascii="Times New Roman" w:hAnsi="Times New Roman" w:cs="Times New Roman"/>
           <w:b/>
           <w:bCs/>
-          <w:sz w:val="32"/>
-          <w:szCs w:val="32"/>
-        </w:rPr>
-      </w:pPr>
-      <w:r>
-        <w:rPr>
-          <w:rFonts w:ascii="Times New Roman" w:hAnsi="Times New Roman" w:cs="Times New Roman"/>
-          <w:b/>
-          <w:bCs/>
-          <w:sz w:val="32"/>
-          <w:szCs w:val="32"/>
+          <w:sz w:val="28"/>
+          <w:szCs w:val="32"/>
+        </w:rPr>
+        <w:sectPr>
+          <w:pgSz w:w="12240" w:h="15840"/>
+          <w:pgMar w:top="1440" w:right="1440" w:bottom="1440" w:left="1440" w:header="720" w:footer="720" w:gutter="0"/>
+          <w:pgBorders w:offsetFrom="page">
+            <w:top w:val="single" w:sz="4" w:space="24" w:color="auto"/>
+            <w:left w:val="single" w:sz="4" w:space="24" w:color="auto"/>
+            <w:bottom w:val="single" w:sz="4" w:space="24" w:color="auto"/>
+            <w:right w:val="single" w:sz="4" w:space="24" w:color="auto"/>
+          </w:pgBorders>
+          <w:cols w:space="720"/>
+          <w:docGrid w:linePitch="360"/>
+        </w:sectPr>
+      </w:pPr>
+    </w:p>
+    <w:p>
+      <w:pPr>
+        <w:jc w:val="center"/>
+        <w:rPr>
+          <w:rFonts w:ascii="Times New Roman" w:hAnsi="Times New Roman" w:cs="Times New Roman"/>
+          <w:b/>
+          <w:bCs/>
+          <w:sz w:val="28"/>
+          <w:szCs w:val="32"/>
+          <w:u w:val="single"/>
+        </w:rPr>
+      </w:pPr>
+      <w:r>
+        <w:rPr>
+          <w:rFonts w:ascii="Times New Roman" w:hAnsi="Times New Roman" w:cs="Times New Roman"/>
+          <w:b/>
+          <w:bCs/>
+          <w:sz w:val="28"/>
+          <w:szCs w:val="32"/>
+          <w:u w:val="single"/>
         </w:rPr>
         <w:t>1.Blinking Led:</w:t>
       </w:r>
@@ -282,17 +277,19 @@
           <w:rFonts w:ascii="Times New Roman" w:hAnsi="Times New Roman" w:cs="Times New Roman"/>
           <w:b/>
           <w:bCs/>
-          <w:sz w:val="32"/>
-          <w:szCs w:val="32"/>
-        </w:rPr>
-      </w:pPr>
-      <w:r>
-        <w:rPr>
-          <w:rFonts w:ascii="Times New Roman" w:hAnsi="Times New Roman" w:cs="Times New Roman"/>
-          <w:b/>
-          <w:bCs/>
-          <w:sz w:val="32"/>
-          <w:szCs w:val="32"/>
+          <w:sz w:val="28"/>
+          <w:szCs w:val="32"/>
+          <w:u w:val="single"/>
+        </w:rPr>
+      </w:pPr>
+      <w:r>
+        <w:rPr>
+          <w:rFonts w:ascii="Times New Roman" w:hAnsi="Times New Roman" w:cs="Times New Roman"/>
+          <w:b/>
+          <w:bCs/>
+          <w:sz w:val="28"/>
+          <w:szCs w:val="32"/>
+          <w:u w:val="single"/>
         </w:rPr>
         <w:t>Source Code:</w:t>
       </w:r>
@@ -301,14 +298,12 @@
       <w:pPr>
         <w:rPr>
           <w:rFonts w:ascii="Times New Roman" w:hAnsi="Times New Roman" w:cs="Times New Roman"/>
-          <w:sz w:val="24"/>
-          <w:szCs w:val="24"/>
-        </w:rPr>
-      </w:pPr>
-      <w:r>
-        <w:rPr>
-          <w:rFonts w:ascii="Times New Roman" w:hAnsi="Times New Roman" w:cs="Times New Roman"/>
-          <w:sz w:val="24"/>
+          <w:szCs w:val="24"/>
+        </w:rPr>
+      </w:pPr>
+      <w:r>
+        <w:rPr>
+          <w:rFonts w:ascii="Times New Roman" w:hAnsi="Times New Roman" w:cs="Times New Roman"/>
           <w:szCs w:val="24"/>
         </w:rPr>
         <w:t xml:space="preserve">import RPi.GPIO as GPIO    </w:t>
@@ -318,14 +313,12 @@
       <w:pPr>
         <w:rPr>
           <w:rFonts w:ascii="Times New Roman" w:hAnsi="Times New Roman" w:cs="Times New Roman"/>
-          <w:sz w:val="24"/>
-          <w:szCs w:val="24"/>
-        </w:rPr>
-      </w:pPr>
-      <w:r>
-        <w:rPr>
-          <w:rFonts w:ascii="Times New Roman" w:hAnsi="Times New Roman" w:cs="Times New Roman"/>
-          <w:sz w:val="24"/>
+          <w:szCs w:val="24"/>
+        </w:rPr>
+      </w:pPr>
+      <w:r>
+        <w:rPr>
+          <w:rFonts w:ascii="Times New Roman" w:hAnsi="Times New Roman" w:cs="Times New Roman"/>
           <w:szCs w:val="24"/>
         </w:rPr>
         <w:t xml:space="preserve">from time import sleep     </w:t>
@@ -335,23 +328,12 @@
       <w:pPr>
         <w:rPr>
           <w:rFonts w:ascii="Times New Roman" w:hAnsi="Times New Roman" w:cs="Times New Roman"/>
-          <w:sz w:val="24"/>
-          <w:szCs w:val="24"/>
-        </w:rPr>
-      </w:pPr>
-    </w:p>
-    <w:p>
-      <w:pPr>
-        <w:rPr>
-          <w:rFonts w:ascii="Times New Roman" w:hAnsi="Times New Roman" w:cs="Times New Roman"/>
-          <w:sz w:val="24"/>
-          <w:szCs w:val="24"/>
-        </w:rPr>
-      </w:pPr>
-      <w:r>
-        <w:rPr>
-          <w:rFonts w:ascii="Times New Roman" w:hAnsi="Times New Roman" w:cs="Times New Roman"/>
-          <w:sz w:val="24"/>
+          <w:szCs w:val="24"/>
+        </w:rPr>
+      </w:pPr>
+      <w:r>
+        <w:rPr>
+          <w:rFonts w:ascii="Times New Roman" w:hAnsi="Times New Roman" w:cs="Times New Roman"/>
           <w:szCs w:val="24"/>
         </w:rPr>
         <w:t xml:space="preserve">GPIO.setmode(GPIO.BOARD)  </w:t>
@@ -361,14 +343,12 @@
       <w:pPr>
         <w:rPr>
           <w:rFonts w:ascii="Times New Roman" w:hAnsi="Times New Roman" w:cs="Times New Roman"/>
-          <w:sz w:val="24"/>
-          <w:szCs w:val="24"/>
-        </w:rPr>
-      </w:pPr>
-      <w:r>
-        <w:rPr>
-          <w:rFonts w:ascii="Times New Roman" w:hAnsi="Times New Roman" w:cs="Times New Roman"/>
-          <w:sz w:val="24"/>
+          <w:szCs w:val="24"/>
+        </w:rPr>
+      </w:pPr>
+      <w:r>
+        <w:rPr>
+          <w:rFonts w:ascii="Times New Roman" w:hAnsi="Times New Roman" w:cs="Times New Roman"/>
           <w:szCs w:val="24"/>
         </w:rPr>
         <w:t>GPIO.setup(</w:t>
@@ -376,7 +356,6 @@
       <w:r>
         <w:rPr>
           <w:rFonts w:ascii="Times New Roman" w:hAnsi="Times New Roman" w:cs="Times New Roman"/>
-          <w:sz w:val="24"/>
           <w:szCs w:val="24"/>
         </w:rPr>
         <w:t>7</w:t>
@@ -384,7 +363,6 @@
       <w:r>
         <w:rPr>
           <w:rFonts w:ascii="Times New Roman" w:hAnsi="Times New Roman" w:cs="Times New Roman"/>
-          <w:sz w:val="24"/>
           <w:szCs w:val="24"/>
         </w:rPr>
         <w:t xml:space="preserve">, GPIO.OUT)   </w:t>
@@ -394,23 +372,20 @@
       <w:pPr>
         <w:rPr>
           <w:rFonts w:ascii="Times New Roman" w:hAnsi="Times New Roman" w:cs="Times New Roman"/>
-          <w:sz w:val="24"/>
-          <w:szCs w:val="24"/>
-        </w:rPr>
-      </w:pPr>
-    </w:p>
-    <w:p>
-      <w:pPr>
-        <w:rPr>
-          <w:rFonts w:ascii="Times New Roman" w:hAnsi="Times New Roman" w:cs="Times New Roman"/>
-          <w:sz w:val="24"/>
-          <w:szCs w:val="24"/>
-        </w:rPr>
-      </w:pPr>
-      <w:r>
-        <w:rPr>
-          <w:rFonts w:ascii="Times New Roman" w:hAnsi="Times New Roman" w:cs="Times New Roman"/>
-          <w:sz w:val="24"/>
+          <w:szCs w:val="24"/>
+        </w:rPr>
+      </w:pPr>
+    </w:p>
+    <w:p>
+      <w:pPr>
+        <w:rPr>
+          <w:rFonts w:ascii="Times New Roman" w:hAnsi="Times New Roman" w:cs="Times New Roman"/>
+          <w:szCs w:val="24"/>
+        </w:rPr>
+      </w:pPr>
+      <w:r>
+        <w:rPr>
+          <w:rFonts w:ascii="Times New Roman" w:hAnsi="Times New Roman" w:cs="Times New Roman"/>
           <w:szCs w:val="24"/>
         </w:rPr>
         <w:t xml:space="preserve">while True: </w:t>
@@ -420,14 +395,12 @@
       <w:pPr>
         <w:rPr>
           <w:rFonts w:ascii="Times New Roman" w:hAnsi="Times New Roman" w:cs="Times New Roman"/>
-          <w:sz w:val="24"/>
-          <w:szCs w:val="24"/>
-        </w:rPr>
-      </w:pPr>
-      <w:r>
-        <w:rPr>
-          <w:rFonts w:ascii="Times New Roman" w:hAnsi="Times New Roman" w:cs="Times New Roman"/>
-          <w:sz w:val="24"/>
+          <w:szCs w:val="24"/>
+        </w:rPr>
+      </w:pPr>
+      <w:r>
+        <w:rPr>
+          <w:rFonts w:ascii="Times New Roman" w:hAnsi="Times New Roman" w:cs="Times New Roman"/>
           <w:szCs w:val="24"/>
         </w:rPr>
         <w:t xml:space="preserve">    GPIO.output(</w:t>
@@ -435,7 +408,6 @@
       <w:r>
         <w:rPr>
           <w:rFonts w:ascii="Times New Roman" w:hAnsi="Times New Roman" w:cs="Times New Roman"/>
-          <w:sz w:val="24"/>
           <w:szCs w:val="24"/>
         </w:rPr>
         <w:t>7</w:t>
@@ -443,7 +415,6 @@
       <w:r>
         <w:rPr>
           <w:rFonts w:ascii="Times New Roman" w:hAnsi="Times New Roman" w:cs="Times New Roman"/>
-          <w:sz w:val="24"/>
           <w:szCs w:val="24"/>
         </w:rPr>
         <w:t xml:space="preserve">, GPIO.HIGH) </w:t>
@@ -453,31 +424,56 @@
       <w:pPr>
         <w:rPr>
           <w:rFonts w:ascii="Times New Roman" w:hAnsi="Times New Roman" w:cs="Times New Roman"/>
-          <w:sz w:val="24"/>
-          <w:szCs w:val="24"/>
-        </w:rPr>
-      </w:pPr>
-      <w:r>
-        <w:rPr>
-          <w:rFonts w:ascii="Times New Roman" w:hAnsi="Times New Roman" w:cs="Times New Roman"/>
-          <w:sz w:val="24"/>
-          <w:szCs w:val="24"/>
-        </w:rPr>
-        <w:t xml:space="preserve">    sleep(1)</w:t>
-      </w:r>
-    </w:p>
-    <w:p>
-      <w:pPr>
-        <w:rPr>
-          <w:rFonts w:ascii="Times New Roman" w:hAnsi="Times New Roman" w:cs="Times New Roman"/>
-          <w:sz w:val="24"/>
-          <w:szCs w:val="24"/>
-        </w:rPr>
-      </w:pPr>
-      <w:r>
-        <w:rPr>
-          <w:rFonts w:ascii="Times New Roman" w:hAnsi="Times New Roman" w:cs="Times New Roman"/>
-          <w:sz w:val="24"/>
+          <w:szCs w:val="24"/>
+        </w:rPr>
+      </w:pPr>
+      <w:r>
+        <w:rPr>
+          <w:rFonts w:ascii="Times New Roman" w:hAnsi="Times New Roman" w:cs="Times New Roman"/>
+          <w:szCs w:val="24"/>
+        </w:rPr>
+        <w:t xml:space="preserve">    </w:t>
+      </w:r>
+      <w:r>
+        <w:rPr>
+          <w:rFonts w:ascii="Times New Roman" w:hAnsi="Times New Roman" w:cs="Times New Roman"/>
+          <w:szCs w:val="24"/>
+        </w:rPr>
+        <w:t>print(“LED On”)</w:t>
+      </w:r>
+    </w:p>
+    <w:p>
+      <w:pPr>
+        <w:rPr>
+          <w:rFonts w:ascii="Times New Roman" w:hAnsi="Times New Roman" w:cs="Times New Roman"/>
+          <w:szCs w:val="24"/>
+        </w:rPr>
+      </w:pPr>
+      <w:r>
+        <w:rPr>
+          <w:rFonts w:ascii="Times New Roman" w:hAnsi="Times New Roman" w:cs="Times New Roman"/>
+          <w:szCs w:val="24"/>
+        </w:rPr>
+        <w:t xml:space="preserve">    </w:t>
+      </w:r>
+      <w:r>
+        <w:rPr>
+          <w:rFonts w:ascii="Times New Roman" w:hAnsi="Times New Roman" w:cs="Times New Roman"/>
+          <w:szCs w:val="24"/>
+        </w:rPr>
+        <w:t>sleep(1)</w:t>
+      </w:r>
+    </w:p>
+    <w:p>
+      <w:pPr>
+        <w:rPr>
+          <w:rFonts w:ascii="Times New Roman" w:hAnsi="Times New Roman" w:cs="Times New Roman"/>
+          <w:szCs w:val="24"/>
+        </w:rPr>
+      </w:pPr>
+      <w:r>
+        <w:rPr>
+          <w:rFonts w:ascii="Times New Roman" w:hAnsi="Times New Roman" w:cs="Times New Roman"/>
           <w:szCs w:val="24"/>
         </w:rPr>
         <w:t xml:space="preserve">    GPIO.output(</w:t>
@@ -485,7 +481,6 @@
       <w:r>
         <w:rPr>
           <w:rFonts w:ascii="Times New Roman" w:hAnsi="Times New Roman" w:cs="Times New Roman"/>
-          <w:sz w:val="24"/>
           <w:szCs w:val="24"/>
         </w:rPr>
         <w:t>7</w:t>
@@ -493,10 +488,31 @@
       <w:r>
         <w:rPr>
           <w:rFonts w:ascii="Times New Roman" w:hAnsi="Times New Roman" w:cs="Times New Roman"/>
-          <w:sz w:val="24"/>
           <w:szCs w:val="24"/>
         </w:rPr>
         <w:t xml:space="preserve">, GPIO.LOW) </w:t>
+      </w:r>
+    </w:p>
+    <w:p>
+      <w:pPr>
+        <w:rPr>
+          <w:rFonts w:ascii="Times New Roman" w:hAnsi="Times New Roman" w:cs="Times New Roman"/>
+          <w:szCs w:val="24"/>
+        </w:rPr>
+      </w:pPr>
+      <w:r>
+        <w:rPr>
+          <w:rFonts w:ascii="Times New Roman" w:hAnsi="Times New Roman" w:cs="Times New Roman"/>
+          <w:szCs w:val="24"/>
+        </w:rPr>
+        <w:t xml:space="preserve">    </w:t>
+      </w:r>
+      <w:r>
+        <w:rPr>
+          <w:rFonts w:ascii="Times New Roman" w:hAnsi="Times New Roman" w:cs="Times New Roman"/>
+          <w:szCs w:val="24"/>
+        </w:rPr>
+        <w:t xml:space="preserve">sleep(1)      </w:t>
       </w:r>
     </w:p>
     <w:p>
@@ -506,268 +522,43 @@
         </w:pBdr>
         <w:rPr>
           <w:rFonts w:ascii="Times New Roman" w:hAnsi="Times New Roman" w:cs="Times New Roman"/>
-          <w:sz w:val="24"/>
-          <w:szCs w:val="24"/>
-        </w:rPr>
-      </w:pPr>
-      <w:r>
-        <w:rPr>
-          <w:rFonts w:ascii="Times New Roman" w:hAnsi="Times New Roman" w:cs="Times New Roman"/>
-          <w:sz w:val="24"/>
-          <w:szCs w:val="24"/>
-        </w:rPr>
-        <w:t xml:space="preserve">    sleep(1)                </w:t>
-      </w:r>
-    </w:p>
-    <w:p>
-      <w:pPr>
-        <w:rPr>
-          <w:rFonts w:ascii="Times New Roman" w:hAnsi="Times New Roman" w:cs="Times New Roman"/>
-          <w:b/>
-        </w:rPr>
-      </w:pPr>
-      <w:r>
-        <w:rPr>
-          <w:rFonts w:ascii="Times New Roman" w:hAnsi="Times New Roman" w:cs="Times New Roman"/>
-          <w:b/>
-          <w:sz w:val="32"/>
-          <w:szCs w:val="32"/>
-        </w:rPr>
-        <w:t>2. Traffic Signal:</w:t>
-      </w:r>
-      <w:r>
-        <w:rPr>
-          <w:rFonts w:ascii="Times New Roman" w:hAnsi="Times New Roman" w:cs="Times New Roman"/>
-          <w:b/>
-        </w:rPr>
-        <w:t xml:space="preserve"> </w:t>
-      </w:r>
-      <w:r>
-        <w:rPr>
-          <w:rFonts w:ascii="Times New Roman" w:hAnsi="Times New Roman" w:cs="Times New Roman"/>
-          <w:b/>
+          <w:szCs w:val="24"/>
+        </w:rPr>
+      </w:pPr>
+      <w:r>
+        <w:rPr>
+          <w:rFonts w:ascii="Times New Roman" w:hAnsi="Times New Roman" w:cs="Times New Roman"/>
+          <w:szCs w:val="24"/>
         </w:rPr>
         <w:t xml:space="preserve">  </w:t>
       </w:r>
-    </w:p>
-    <w:p>
-      <w:pPr>
-        <w:rPr>
-          <w:rFonts w:ascii="Times New Roman" w:hAnsi="Times New Roman" w:cs="Times New Roman"/>
-          <w:b/>
-          <w:sz w:val="32"/>
-          <w:szCs w:val="32"/>
-        </w:rPr>
-      </w:pPr>
-      <w:r>
-        <w:rPr>
-          <w:rFonts w:ascii="Times New Roman" w:hAnsi="Times New Roman" w:cs="Times New Roman"/>
-          <w:b/>
-          <w:sz w:val="32"/>
-          <w:szCs w:val="32"/>
-        </w:rPr>
-        <w:t>Source Code:</w:t>
-      </w:r>
-    </w:p>
-    <w:p>
-      <w:pPr>
-        <w:rPr>
-          <w:rFonts w:ascii="Times New Roman" w:hAnsi="Times New Roman" w:cs="Times New Roman"/>
-          <w:bCs/>
-          <w:sz w:val="24"/>
-          <w:szCs w:val="24"/>
-        </w:rPr>
-      </w:pPr>
-      <w:r>
-        <w:rPr>
-          <w:rFonts w:ascii="Times New Roman" w:hAnsi="Times New Roman" w:cs="Times New Roman"/>
-          <w:bCs/>
-          <w:sz w:val="24"/>
-          <w:szCs w:val="24"/>
-        </w:rPr>
-        <w:t xml:space="preserve">from gpiozero import TrafficLights    </w:t>
-      </w:r>
-    </w:p>
-    <w:p>
-      <w:pPr>
-        <w:rPr>
-          <w:rFonts w:ascii="Times New Roman" w:hAnsi="Times New Roman" w:cs="Times New Roman"/>
-          <w:bCs/>
-          <w:sz w:val="24"/>
-          <w:szCs w:val="24"/>
-        </w:rPr>
-      </w:pPr>
-      <w:r>
-        <w:rPr>
-          <w:rFonts w:ascii="Times New Roman" w:hAnsi="Times New Roman" w:cs="Times New Roman"/>
-          <w:bCs/>
-          <w:sz w:val="24"/>
-          <w:szCs w:val="24"/>
-        </w:rPr>
-        <w:t xml:space="preserve">from time import sleep    </w:t>
-      </w:r>
-    </w:p>
-    <w:p>
-      <w:pPr>
-        <w:rPr>
-          <w:rFonts w:ascii="Times New Roman" w:hAnsi="Times New Roman" w:cs="Times New Roman"/>
-          <w:bCs/>
-          <w:sz w:val="24"/>
-          <w:szCs w:val="24"/>
-        </w:rPr>
-      </w:pPr>
-    </w:p>
-    <w:p>
-      <w:pPr>
-        <w:rPr>
-          <w:rFonts w:ascii="Times New Roman" w:hAnsi="Times New Roman" w:cs="Times New Roman"/>
-          <w:bCs/>
-          <w:sz w:val="24"/>
-          <w:szCs w:val="24"/>
-        </w:rPr>
-      </w:pPr>
-      <w:r>
-        <w:rPr>
-          <w:rFonts w:ascii="Times New Roman" w:hAnsi="Times New Roman" w:cs="Times New Roman"/>
-          <w:bCs/>
-          <w:sz w:val="24"/>
-          <w:szCs w:val="24"/>
-        </w:rPr>
-        <w:t xml:space="preserve">lights = TrafficLights(10, 9, 11)    </w:t>
-      </w:r>
-    </w:p>
-    <w:p>
-      <w:pPr>
-        <w:rPr>
-          <w:rFonts w:ascii="Times New Roman" w:hAnsi="Times New Roman" w:cs="Times New Roman"/>
-          <w:bCs/>
-          <w:sz w:val="24"/>
-          <w:szCs w:val="24"/>
-        </w:rPr>
-      </w:pPr>
-      <w:r>
-        <w:rPr>
-          <w:rFonts w:ascii="Times New Roman" w:hAnsi="Times New Roman" w:cs="Times New Roman"/>
-          <w:bCs/>
-          <w:sz w:val="24"/>
-          <w:szCs w:val="24"/>
-        </w:rPr>
-        <w:t xml:space="preserve">    </w:t>
-      </w:r>
-    </w:p>
-    <w:p>
-      <w:pPr>
-        <w:rPr>
-          <w:rFonts w:ascii="Times New Roman" w:hAnsi="Times New Roman" w:cs="Times New Roman"/>
-          <w:bCs/>
-          <w:sz w:val="24"/>
-          <w:szCs w:val="24"/>
-        </w:rPr>
-      </w:pPr>
-      <w:r>
-        <w:rPr>
-          <w:rFonts w:ascii="Times New Roman" w:hAnsi="Times New Roman" w:cs="Times New Roman"/>
-          <w:bCs/>
-          <w:sz w:val="24"/>
-          <w:szCs w:val="24"/>
-        </w:rPr>
-        <w:t xml:space="preserve">while True:    </w:t>
-      </w:r>
-    </w:p>
-    <w:p>
-      <w:pPr>
-        <w:rPr>
-          <w:rFonts w:ascii="Times New Roman" w:hAnsi="Times New Roman" w:cs="Times New Roman"/>
-          <w:bCs/>
-          <w:sz w:val="24"/>
-          <w:szCs w:val="24"/>
-        </w:rPr>
-      </w:pPr>
-      <w:r>
-        <w:rPr>
-          <w:rFonts w:ascii="Times New Roman" w:hAnsi="Times New Roman" w:cs="Times New Roman"/>
-          <w:bCs/>
-          <w:sz w:val="24"/>
-          <w:szCs w:val="24"/>
-        </w:rPr>
-        <w:t xml:space="preserve">           light.green.on()    </w:t>
-      </w:r>
-    </w:p>
-    <w:p>
-      <w:pPr>
-        <w:rPr>
-          <w:rFonts w:ascii="Times New Roman" w:hAnsi="Times New Roman" w:cs="Times New Roman"/>
-          <w:bCs/>
-          <w:sz w:val="24"/>
-          <w:szCs w:val="24"/>
-        </w:rPr>
-      </w:pPr>
-      <w:r>
-        <w:rPr>
-          <w:rFonts w:ascii="Times New Roman" w:hAnsi="Times New Roman" w:cs="Times New Roman"/>
-          <w:bCs/>
-          <w:sz w:val="24"/>
-          <w:szCs w:val="24"/>
-        </w:rPr>
-        <w:lastRenderedPageBreak/>
-        <w:t xml:space="preserve">           sleep(1)    </w:t>
-      </w:r>
-    </w:p>
-    <w:p>
-      <w:pPr>
-        <w:rPr>
-          <w:rFonts w:ascii="Times New Roman" w:hAnsi="Times New Roman" w:cs="Times New Roman"/>
-          <w:bCs/>
-          <w:sz w:val="24"/>
-          <w:szCs w:val="24"/>
-        </w:rPr>
-      </w:pPr>
-      <w:r>
-        <w:rPr>
-          <w:rFonts w:ascii="Times New Roman" w:hAnsi="Times New Roman" w:cs="Times New Roman"/>
-          <w:bCs/>
-          <w:sz w:val="24"/>
-          <w:szCs w:val="24"/>
-        </w:rPr>
-        <w:t xml:space="preserve">           lights.amber.on()    </w:t>
-      </w:r>
-    </w:p>
-    <w:p>
-      <w:pPr>
-        <w:rPr>
-          <w:rFonts w:ascii="Times New Roman" w:hAnsi="Times New Roman" w:cs="Times New Roman"/>
-          <w:bCs/>
-          <w:sz w:val="24"/>
-          <w:szCs w:val="24"/>
-        </w:rPr>
-      </w:pPr>
-      <w:r>
-        <w:rPr>
-          <w:rFonts w:ascii="Times New Roman" w:hAnsi="Times New Roman" w:cs="Times New Roman"/>
-          <w:bCs/>
-          <w:sz w:val="24"/>
-          <w:szCs w:val="24"/>
-        </w:rPr>
-        <w:t xml:space="preserve">           sleep(1)    </w:t>
-      </w:r>
-    </w:p>
-    <w:p>
-      <w:pPr>
-        <w:rPr>
-          <w:rFonts w:ascii="Times New Roman" w:hAnsi="Times New Roman" w:cs="Times New Roman"/>
-          <w:bCs/>
-          <w:sz w:val="24"/>
-          <w:szCs w:val="24"/>
-        </w:rPr>
-      </w:pPr>
-      <w:r>
-        <w:rPr>
-          <w:rFonts w:ascii="Times New Roman" w:hAnsi="Times New Roman" w:cs="Times New Roman"/>
-          <w:bCs/>
-          <w:sz w:val="24"/>
-          <w:szCs w:val="24"/>
-        </w:rPr>
-        <w:t xml:space="preserve">           lights.red.on()    </w:t>
+      <w:r>
+        <w:rPr>
+          <w:rFonts w:ascii="Times New Roman" w:hAnsi="Times New Roman" w:cs="Times New Roman"/>
+          <w:szCs w:val="24"/>
+        </w:rPr>
+        <w:t xml:space="preserve">  </w:t>
+      </w:r>
+      <w:r>
+        <w:rPr>
+          <w:rFonts w:ascii="Times New Roman" w:hAnsi="Times New Roman" w:cs="Times New Roman"/>
+          <w:szCs w:val="24"/>
+        </w:rPr>
+        <w:t xml:space="preserve">print(“LED </w:t>
+      </w:r>
+      <w:r>
+        <w:rPr>
+          <w:rFonts w:ascii="Times New Roman" w:hAnsi="Times New Roman" w:cs="Times New Roman"/>
+          <w:szCs w:val="24"/>
+        </w:rPr>
+        <w:t>Off</w:t>
+      </w:r>
+      <w:r>
+        <w:rPr>
+          <w:rFonts w:ascii="Times New Roman" w:hAnsi="Times New Roman" w:cs="Times New Roman"/>
+          <w:szCs w:val="24"/>
+        </w:rPr>
+        <w:t>”)</w:t>
       </w:r>
     </w:p>
     <w:p>
@@ -777,16 +568,652 @@
         </w:pBdr>
         <w:rPr>
           <w:rFonts w:ascii="Times New Roman" w:hAnsi="Times New Roman" w:cs="Times New Roman"/>
-          <w:bCs/>
-          <w:sz w:val="24"/>
-          <w:szCs w:val="24"/>
-        </w:rPr>
-      </w:pPr>
-      <w:r>
-        <w:rPr>
-          <w:rFonts w:ascii="Times New Roman" w:hAnsi="Times New Roman" w:cs="Times New Roman"/>
-          <w:bCs/>
-          <w:sz w:val="24"/>
+          <w:b/>
+          <w:bCs/>
+          <w:szCs w:val="24"/>
+          <w:u w:val="single"/>
+        </w:rPr>
+      </w:pPr>
+      <w:r>
+        <w:rPr>
+          <w:rFonts w:ascii="Times New Roman" w:hAnsi="Times New Roman" w:cs="Times New Roman"/>
+          <w:b/>
+          <w:bCs/>
+          <w:sz w:val="28"/>
+          <w:szCs w:val="24"/>
+          <w:u w:val="single"/>
+        </w:rPr>
+        <w:t>Output</w:t>
+      </w:r>
+      <w:r>
+        <w:rPr>
+          <w:rFonts w:ascii="Times New Roman" w:hAnsi="Times New Roman" w:cs="Times New Roman"/>
+          <w:b/>
+          <w:bCs/>
+          <w:szCs w:val="24"/>
+          <w:u w:val="single"/>
+        </w:rPr>
+        <w:t>:</w:t>
+      </w:r>
+    </w:p>
+    <w:p>
+      <w:pPr>
+        <w:pBdr>
+          <w:bottom w:val="single" w:sz="12" w:space="1" w:color="auto"/>
+        </w:pBdr>
+        <w:rPr>
+          <w:rFonts w:ascii="Times New Roman" w:hAnsi="Times New Roman" w:cs="Times New Roman"/>
+          <w:szCs w:val="24"/>
+        </w:rPr>
+        <w:sectPr>
+          <w:type w:val="continuous"/>
+          <w:pgSz w:w="12240" w:h="15840"/>
+          <w:pgMar w:top="1440" w:right="1440" w:bottom="1440" w:left="1440" w:header="720" w:footer="720" w:gutter="0"/>
+          <w:pgBorders w:offsetFrom="page">
+            <w:top w:val="single" w:sz="4" w:space="24" w:color="auto"/>
+            <w:left w:val="single" w:sz="4" w:space="24" w:color="auto"/>
+            <w:bottom w:val="single" w:sz="4" w:space="24" w:color="auto"/>
+            <w:right w:val="single" w:sz="4" w:space="24" w:color="auto"/>
+          </w:pgBorders>
+          <w:cols w:space="720"/>
+          <w:docGrid w:linePitch="360"/>
+        </w:sectPr>
+      </w:pPr>
+      <w:r>
+        <w:rPr>
+          <w:rFonts w:ascii="Times New Roman" w:hAnsi="Times New Roman" w:cs="Times New Roman"/>
+          <w:noProof/>
+          <w:szCs w:val="24"/>
+        </w:rPr>
+        <w:drawing>
+          <wp:inline distT="0" distB="0" distL="0" distR="0" wp14:anchorId="4A8A2DE1" wp14:editId="320EFA63">
+            <wp:extent cx="810260" cy="2390198"/>
+            <wp:effectExtent l="19050" t="0" r="8890" b="0"/>
+            <wp:docPr id="2" name="Picture 1"/>
+            <wp:cNvGraphicFramePr>
+              <a:graphicFrameLocks xmlns:a="http://schemas.openxmlformats.org/drawingml/2006/main" noChangeAspect="1"/>
+            </wp:cNvGraphicFramePr>
+            <a:graphic xmlns:a="http://schemas.openxmlformats.org/drawingml/2006/main">
+              <a:graphicData uri="http://schemas.openxmlformats.org/drawingml/2006/picture">
+                <pic:pic xmlns:pic="http://schemas.openxmlformats.org/drawingml/2006/picture">
+                  <pic:nvPicPr>
+                    <pic:cNvPr id="0" name="Picture 1"/>
+                    <pic:cNvPicPr>
+                      <a:picLocks noChangeAspect="1" noChangeArrowheads="1"/>
+                    </pic:cNvPicPr>
+                  </pic:nvPicPr>
+                  <pic:blipFill>
+                    <a:blip r:embed="rId5"/>
+                    <a:srcRect b="49034"/>
+                    <a:stretch>
+                      <a:fillRect/>
+                    </a:stretch>
+                  </pic:blipFill>
+                  <pic:spPr bwMode="auto">
+                    <a:xfrm>
+                      <a:off x="0" y="0"/>
+                      <a:ext cx="810260" cy="2390198"/>
+                    </a:xfrm>
+                    <a:prstGeom prst="rect">
+                      <a:avLst/>
+                    </a:prstGeom>
+                    <a:noFill/>
+                    <a:ln w="9525">
+                      <a:noFill/>
+                      <a:miter lim="800000"/>
+                      <a:headEnd/>
+                      <a:tailEnd/>
+                    </a:ln>
+                  </pic:spPr>
+                </pic:pic>
+              </a:graphicData>
+            </a:graphic>
+          </wp:inline>
+        </w:drawing>
+      </w:r>
+    </w:p>
+    <w:p>
+      <w:pPr>
+        <w:rPr>
+          <w:rFonts w:ascii="Times New Roman" w:hAnsi="Times New Roman" w:cs="Times New Roman"/>
+          <w:b/>
+          <w:sz w:val="28"/>
+          <w:szCs w:val="32"/>
+        </w:rPr>
+        <w:sectPr>
+          <w:type w:val="continuous"/>
+          <w:pgSz w:w="12240" w:h="15840"/>
+          <w:pgMar w:top="1440" w:right="1440" w:bottom="1440" w:left="1440" w:header="720" w:footer="720" w:gutter="0"/>
+          <w:pgBorders w:offsetFrom="page">
+            <w:top w:val="single" w:sz="4" w:space="24" w:color="auto"/>
+            <w:left w:val="single" w:sz="4" w:space="24" w:color="auto"/>
+            <w:bottom w:val="single" w:sz="4" w:space="24" w:color="auto"/>
+            <w:right w:val="single" w:sz="4" w:space="24" w:color="auto"/>
+          </w:pgBorders>
+          <w:cols w:space="720"/>
+          <w:docGrid w:linePitch="360"/>
+        </w:sectPr>
+      </w:pPr>
+    </w:p>
+    <w:p>
+      <w:pPr>
+        <w:rPr>
+          <w:rFonts w:ascii="Times New Roman" w:hAnsi="Times New Roman" w:cs="Times New Roman"/>
+          <w:b/>
+          <w:sz w:val="28"/>
+          <w:szCs w:val="32"/>
+        </w:rPr>
+        <w:sectPr>
+          <w:type w:val="continuous"/>
+          <w:pgSz w:w="12240" w:h="15840"/>
+          <w:pgMar w:top="1440" w:right="1440" w:bottom="1440" w:left="1440" w:header="720" w:footer="720" w:gutter="0"/>
+          <w:pgBorders w:offsetFrom="page">
+            <w:top w:val="single" w:sz="4" w:space="24" w:color="auto"/>
+            <w:left w:val="single" w:sz="4" w:space="24" w:color="auto"/>
+            <w:bottom w:val="single" w:sz="4" w:space="24" w:color="auto"/>
+            <w:right w:val="single" w:sz="4" w:space="24" w:color="auto"/>
+          </w:pgBorders>
+          <w:cols w:space="720"/>
+          <w:docGrid w:linePitch="360"/>
+        </w:sectPr>
+      </w:pPr>
+    </w:p>
+    <w:p>
+      <w:pPr>
+        <w:jc w:val="center"/>
+        <w:rPr>
+          <w:rFonts w:ascii="Times New Roman" w:hAnsi="Times New Roman" w:cs="Times New Roman"/>
+          <w:b/>
+          <w:sz w:val="20"/>
+        </w:rPr>
+      </w:pPr>
+      <w:r>
+        <w:rPr>
+          <w:rFonts w:ascii="Times New Roman" w:hAnsi="Times New Roman" w:cs="Times New Roman"/>
+          <w:b/>
+          <w:sz w:val="28"/>
+          <w:szCs w:val="32"/>
+        </w:rPr>
+        <w:lastRenderedPageBreak/>
+        <w:t>2. Traffic Signal:</w:t>
+      </w:r>
+    </w:p>
+    <w:p>
+      <w:pPr>
+        <w:rPr>
+          <w:rFonts w:ascii="Times New Roman" w:hAnsi="Times New Roman" w:cs="Times New Roman"/>
+          <w:b/>
+          <w:sz w:val="28"/>
+          <w:szCs w:val="32"/>
+          <w:u w:val="single"/>
+        </w:rPr>
+      </w:pPr>
+      <w:r>
+        <w:rPr>
+          <w:rFonts w:ascii="Times New Roman" w:hAnsi="Times New Roman" w:cs="Times New Roman"/>
+          <w:b/>
+          <w:sz w:val="28"/>
+          <w:szCs w:val="32"/>
+          <w:u w:val="single"/>
+        </w:rPr>
+        <w:t>Source Code:</w:t>
+      </w:r>
+    </w:p>
+    <w:p>
+      <w:pPr>
+        <w:rPr>
+          <w:rFonts w:ascii="Times New Roman" w:hAnsi="Times New Roman" w:cs="Times New Roman"/>
+          <w:bCs/>
+          <w:szCs w:val="24"/>
+        </w:rPr>
+      </w:pPr>
+      <w:r>
+        <w:rPr>
+          <w:rFonts w:ascii="Times New Roman" w:hAnsi="Times New Roman" w:cs="Times New Roman"/>
+          <w:bCs/>
+          <w:szCs w:val="24"/>
+        </w:rPr>
+        <w:t xml:space="preserve">from gpiozero import TrafficLights    </w:t>
+      </w:r>
+    </w:p>
+    <w:p>
+      <w:pPr>
+        <w:rPr>
+          <w:rFonts w:ascii="Times New Roman" w:hAnsi="Times New Roman" w:cs="Times New Roman"/>
+          <w:bCs/>
+          <w:szCs w:val="24"/>
+        </w:rPr>
+      </w:pPr>
+      <w:r>
+        <w:rPr>
+          <w:rFonts w:ascii="Times New Roman" w:hAnsi="Times New Roman" w:cs="Times New Roman"/>
+          <w:bCs/>
+          <w:szCs w:val="24"/>
+        </w:rPr>
+        <w:t xml:space="preserve">from time import sleep    </w:t>
+      </w:r>
+    </w:p>
+    <w:p>
+      <w:pPr>
+        <w:rPr>
+          <w:rFonts w:ascii="Times New Roman" w:hAnsi="Times New Roman" w:cs="Times New Roman"/>
+          <w:bCs/>
+          <w:szCs w:val="24"/>
+        </w:rPr>
+      </w:pPr>
+      <w:r>
+        <w:rPr>
+          <w:rFonts w:ascii="Times New Roman" w:hAnsi="Times New Roman" w:cs="Times New Roman"/>
+          <w:bCs/>
+          <w:szCs w:val="24"/>
+        </w:rPr>
+        <w:t xml:space="preserve">lights = TrafficLights(10, 9, 11)    </w:t>
+      </w:r>
+    </w:p>
+    <w:p>
+      <w:pPr>
+        <w:rPr>
+          <w:rFonts w:ascii="Times New Roman" w:hAnsi="Times New Roman" w:cs="Times New Roman"/>
+          <w:bCs/>
+          <w:szCs w:val="24"/>
+        </w:rPr>
+      </w:pPr>
+    </w:p>
+    <w:p>
+      <w:pPr>
+        <w:rPr>
+          <w:rFonts w:ascii="Times New Roman" w:hAnsi="Times New Roman" w:cs="Times New Roman"/>
+          <w:bCs/>
+          <w:szCs w:val="24"/>
+        </w:rPr>
+      </w:pPr>
+      <w:r>
+        <w:rPr>
+          <w:rFonts w:ascii="Times New Roman" w:hAnsi="Times New Roman" w:cs="Times New Roman"/>
+          <w:bCs/>
+          <w:szCs w:val="24"/>
+        </w:rPr>
+        <w:t xml:space="preserve">while True:    </w:t>
+      </w:r>
+    </w:p>
+    <w:p>
+      <w:pPr>
+        <w:rPr>
+          <w:rFonts w:ascii="Times New Roman" w:hAnsi="Times New Roman" w:cs="Times New Roman"/>
+          <w:bCs/>
+          <w:szCs w:val="24"/>
+        </w:rPr>
+      </w:pPr>
+      <w:r>
+        <w:rPr>
+          <w:rFonts w:ascii="Times New Roman" w:hAnsi="Times New Roman" w:cs="Times New Roman"/>
+          <w:bCs/>
+          <w:szCs w:val="24"/>
+        </w:rPr>
+        <w:t xml:space="preserve">         </w:t>
+      </w:r>
+      <w:r>
+        <w:rPr>
+          <w:rFonts w:ascii="Times New Roman" w:hAnsi="Times New Roman" w:cs="Times New Roman"/>
+          <w:bCs/>
+          <w:szCs w:val="24"/>
+        </w:rPr>
+        <w:t xml:space="preserve"> </w:t>
+      </w:r>
+      <w:r>
+        <w:rPr>
+          <w:rFonts w:ascii="Times New Roman" w:hAnsi="Times New Roman" w:cs="Times New Roman"/>
+          <w:bCs/>
+          <w:szCs w:val="24"/>
+        </w:rPr>
+        <w:t xml:space="preserve"> light.</w:t>
+      </w:r>
+      <w:r>
+        <w:rPr>
+          <w:rFonts w:ascii="Times New Roman" w:hAnsi="Times New Roman" w:cs="Times New Roman"/>
+          <w:bCs/>
+          <w:szCs w:val="24"/>
+        </w:rPr>
+        <w:t>red</w:t>
+      </w:r>
+      <w:r>
+        <w:rPr>
+          <w:rFonts w:ascii="Times New Roman" w:hAnsi="Times New Roman" w:cs="Times New Roman"/>
+          <w:bCs/>
+          <w:szCs w:val="24"/>
+        </w:rPr>
+        <w:t>.o</w:t>
+      </w:r>
+      <w:r>
+        <w:rPr>
+          <w:rFonts w:ascii="Times New Roman" w:hAnsi="Times New Roman" w:cs="Times New Roman"/>
+          <w:bCs/>
+          <w:szCs w:val="24"/>
+        </w:rPr>
+        <w:t>ff</w:t>
+      </w:r>
+      <w:r>
+        <w:rPr>
+          <w:rFonts w:ascii="Times New Roman" w:hAnsi="Times New Roman" w:cs="Times New Roman"/>
+          <w:bCs/>
+          <w:szCs w:val="24"/>
+        </w:rPr>
+        <w:t xml:space="preserve">()    </w:t>
+      </w:r>
+    </w:p>
+    <w:p>
+      <w:pPr>
+        <w:rPr>
+          <w:rFonts w:ascii="Times New Roman" w:hAnsi="Times New Roman" w:cs="Times New Roman"/>
+          <w:bCs/>
+          <w:szCs w:val="24"/>
+        </w:rPr>
+      </w:pPr>
+      <w:r>
+        <w:rPr>
+          <w:rFonts w:ascii="Times New Roman" w:hAnsi="Times New Roman" w:cs="Times New Roman"/>
+          <w:bCs/>
+          <w:szCs w:val="24"/>
+        </w:rPr>
+        <w:t xml:space="preserve">           light.green.on()    </w:t>
+      </w:r>
+    </w:p>
+    <w:p>
+      <w:pPr>
+        <w:rPr>
+          <w:rFonts w:ascii="Times New Roman" w:hAnsi="Times New Roman" w:cs="Times New Roman"/>
+          <w:bCs/>
+          <w:szCs w:val="24"/>
+        </w:rPr>
+      </w:pPr>
+      <w:r>
+        <w:rPr>
+          <w:rFonts w:ascii="Times New Roman" w:hAnsi="Times New Roman" w:cs="Times New Roman"/>
+          <w:bCs/>
+          <w:szCs w:val="24"/>
+        </w:rPr>
+        <w:t xml:space="preserve">           print(GREEN)</w:t>
+      </w:r>
+    </w:p>
+    <w:p>
+      <w:pPr>
+        <w:rPr>
+          <w:rFonts w:ascii="Times New Roman" w:hAnsi="Times New Roman" w:cs="Times New Roman"/>
+          <w:bCs/>
+          <w:szCs w:val="24"/>
+        </w:rPr>
+      </w:pPr>
+      <w:r>
+        <w:rPr>
+          <w:rFonts w:ascii="Times New Roman" w:hAnsi="Times New Roman" w:cs="Times New Roman"/>
+          <w:bCs/>
+          <w:szCs w:val="24"/>
+        </w:rPr>
+        <w:t xml:space="preserve">           sleep(1)    </w:t>
+      </w:r>
+    </w:p>
+    <w:p>
+      <w:pPr>
+        <w:rPr>
+          <w:rFonts w:ascii="Times New Roman" w:hAnsi="Times New Roman" w:cs="Times New Roman"/>
+          <w:bCs/>
+          <w:szCs w:val="24"/>
+        </w:rPr>
+      </w:pPr>
+      <w:r>
+        <w:rPr>
+          <w:rFonts w:ascii="Times New Roman" w:hAnsi="Times New Roman" w:cs="Times New Roman"/>
+          <w:bCs/>
+          <w:szCs w:val="24"/>
+        </w:rPr>
+        <w:t xml:space="preserve"> </w:t>
+      </w:r>
+      <w:r>
+        <w:rPr>
+          <w:rFonts w:ascii="Times New Roman" w:hAnsi="Times New Roman" w:cs="Times New Roman"/>
+          <w:bCs/>
+          <w:szCs w:val="24"/>
+        </w:rPr>
+        <w:t xml:space="preserve">          light.green.o</w:t>
+      </w:r>
+      <w:r>
+        <w:rPr>
+          <w:rFonts w:ascii="Times New Roman" w:hAnsi="Times New Roman" w:cs="Times New Roman"/>
+          <w:bCs/>
+          <w:szCs w:val="24"/>
+        </w:rPr>
+        <w:t>ff</w:t>
+      </w:r>
+      <w:r>
+        <w:rPr>
+          <w:rFonts w:ascii="Times New Roman" w:hAnsi="Times New Roman" w:cs="Times New Roman"/>
+          <w:bCs/>
+          <w:szCs w:val="24"/>
+        </w:rPr>
+        <w:t xml:space="preserve">()    </w:t>
+      </w:r>
+    </w:p>
+    <w:p>
+      <w:pPr>
+        <w:rPr>
+          <w:rFonts w:ascii="Times New Roman" w:hAnsi="Times New Roman" w:cs="Times New Roman"/>
+          <w:bCs/>
+          <w:szCs w:val="24"/>
+        </w:rPr>
+      </w:pPr>
+      <w:r>
+        <w:rPr>
+          <w:rFonts w:ascii="Times New Roman" w:hAnsi="Times New Roman" w:cs="Times New Roman"/>
+          <w:bCs/>
+          <w:szCs w:val="24"/>
+        </w:rPr>
+        <w:t xml:space="preserve">           lights.amber.on()</w:t>
+      </w:r>
+    </w:p>
+    <w:p>
+      <w:pPr>
+        <w:rPr>
+          <w:rFonts w:ascii="Times New Roman" w:hAnsi="Times New Roman" w:cs="Times New Roman"/>
+          <w:bCs/>
+          <w:szCs w:val="24"/>
+        </w:rPr>
+      </w:pPr>
+      <w:r>
+        <w:rPr>
+          <w:rFonts w:ascii="Times New Roman" w:hAnsi="Times New Roman" w:cs="Times New Roman"/>
+          <w:bCs/>
+          <w:szCs w:val="24"/>
+        </w:rPr>
+        <w:t xml:space="preserve">           print(</w:t>
+      </w:r>
+      <w:r>
+        <w:rPr>
+          <w:rFonts w:ascii="Times New Roman" w:hAnsi="Times New Roman" w:cs="Times New Roman"/>
+          <w:bCs/>
+          <w:szCs w:val="24"/>
+        </w:rPr>
+        <w:t>AMBER</w:t>
+      </w:r>
+      <w:r>
+        <w:rPr>
+          <w:rFonts w:ascii="Times New Roman" w:hAnsi="Times New Roman" w:cs="Times New Roman"/>
+          <w:bCs/>
+          <w:szCs w:val="24"/>
+        </w:rPr>
+        <w:t>)</w:t>
+      </w:r>
+    </w:p>
+    <w:p>
+      <w:pPr>
+        <w:rPr>
+          <w:rFonts w:ascii="Times New Roman" w:hAnsi="Times New Roman" w:cs="Times New Roman"/>
+          <w:bCs/>
+          <w:szCs w:val="24"/>
+        </w:rPr>
+      </w:pPr>
+      <w:r>
+        <w:rPr>
+          <w:rFonts w:ascii="Times New Roman" w:hAnsi="Times New Roman" w:cs="Times New Roman"/>
+          <w:bCs/>
+          <w:szCs w:val="24"/>
+        </w:rPr>
+        <w:t xml:space="preserve">           sleep(1)    </w:t>
+      </w:r>
+    </w:p>
+    <w:p>
+      <w:pPr>
+        <w:rPr>
+          <w:rFonts w:ascii="Times New Roman" w:hAnsi="Times New Roman" w:cs="Times New Roman"/>
+          <w:bCs/>
+          <w:szCs w:val="24"/>
+        </w:rPr>
+      </w:pPr>
+      <w:r>
+        <w:rPr>
+          <w:rFonts w:ascii="Times New Roman" w:hAnsi="Times New Roman" w:cs="Times New Roman"/>
+          <w:bCs/>
+          <w:szCs w:val="24"/>
+        </w:rPr>
+        <w:t xml:space="preserve">           lights.</w:t>
+      </w:r>
+      <w:r>
+        <w:rPr>
+          <w:rFonts w:ascii="Times New Roman" w:hAnsi="Times New Roman" w:cs="Times New Roman"/>
+          <w:bCs/>
+          <w:szCs w:val="24"/>
+        </w:rPr>
+        <w:t>amber</w:t>
+      </w:r>
+      <w:r>
+        <w:rPr>
+          <w:rFonts w:ascii="Times New Roman" w:hAnsi="Times New Roman" w:cs="Times New Roman"/>
+          <w:bCs/>
+          <w:szCs w:val="24"/>
+        </w:rPr>
+        <w:t>.o</w:t>
+      </w:r>
+      <w:r>
+        <w:rPr>
+          <w:rFonts w:ascii="Times New Roman" w:hAnsi="Times New Roman" w:cs="Times New Roman"/>
+          <w:bCs/>
+          <w:szCs w:val="24"/>
+        </w:rPr>
+        <w:t>ff</w:t>
+      </w:r>
+      <w:r>
+        <w:rPr>
+          <w:rFonts w:ascii="Times New Roman" w:hAnsi="Times New Roman" w:cs="Times New Roman"/>
+          <w:bCs/>
+          <w:szCs w:val="24"/>
+        </w:rPr>
+        <w:t xml:space="preserve">()  </w:t>
+      </w:r>
+    </w:p>
+    <w:p>
+      <w:pPr>
+        <w:rPr>
+          <w:rFonts w:ascii="Times New Roman" w:hAnsi="Times New Roman" w:cs="Times New Roman"/>
+          <w:bCs/>
+          <w:szCs w:val="24"/>
+        </w:rPr>
+      </w:pPr>
+      <w:r>
+        <w:rPr>
+          <w:rFonts w:ascii="Times New Roman" w:hAnsi="Times New Roman" w:cs="Times New Roman"/>
+          <w:bCs/>
+          <w:szCs w:val="24"/>
+        </w:rPr>
+        <w:t xml:space="preserve">          </w:t>
+      </w:r>
+      <w:r>
+        <w:rPr>
+          <w:rFonts w:ascii="Times New Roman" w:hAnsi="Times New Roman" w:cs="Times New Roman"/>
+          <w:bCs/>
+          <w:szCs w:val="24"/>
+        </w:rPr>
+        <w:t xml:space="preserve"> </w:t>
+      </w:r>
+      <w:r>
+        <w:rPr>
+          <w:rFonts w:ascii="Times New Roman" w:hAnsi="Times New Roman" w:cs="Times New Roman"/>
+          <w:bCs/>
+          <w:szCs w:val="24"/>
+        </w:rPr>
+        <w:t>light.</w:t>
+      </w:r>
+      <w:r>
+        <w:rPr>
+          <w:rFonts w:ascii="Times New Roman" w:hAnsi="Times New Roman" w:cs="Times New Roman"/>
+          <w:bCs/>
+          <w:szCs w:val="24"/>
+        </w:rPr>
+        <w:t>red</w:t>
+      </w:r>
+      <w:r>
+        <w:rPr>
+          <w:rFonts w:ascii="Times New Roman" w:hAnsi="Times New Roman" w:cs="Times New Roman"/>
+          <w:bCs/>
+          <w:szCs w:val="24"/>
+        </w:rPr>
+        <w:t xml:space="preserve">.on()    </w:t>
+      </w:r>
+      <w:r>
+        <w:rPr>
+          <w:rFonts w:ascii="Times New Roman" w:hAnsi="Times New Roman" w:cs="Times New Roman"/>
+          <w:bCs/>
+          <w:szCs w:val="24"/>
+        </w:rPr>
+        <w:t xml:space="preserve">  </w:t>
+      </w:r>
+    </w:p>
+    <w:p>
+      <w:pPr>
+        <w:rPr>
+          <w:rFonts w:ascii="Times New Roman" w:hAnsi="Times New Roman" w:cs="Times New Roman"/>
+          <w:bCs/>
+          <w:szCs w:val="24"/>
+        </w:rPr>
+      </w:pPr>
+      <w:r>
+        <w:rPr>
+          <w:rFonts w:ascii="Times New Roman" w:hAnsi="Times New Roman" w:cs="Times New Roman"/>
+          <w:bCs/>
+          <w:szCs w:val="24"/>
+        </w:rPr>
+        <w:t xml:space="preserve">           print(</w:t>
+      </w:r>
+      <w:r>
+        <w:rPr>
+          <w:rFonts w:ascii="Times New Roman" w:hAnsi="Times New Roman" w:cs="Times New Roman"/>
+          <w:bCs/>
+          <w:szCs w:val="24"/>
+        </w:rPr>
+        <w:t>RED</w:t>
+      </w:r>
+      <w:r>
+        <w:rPr>
+          <w:rFonts w:ascii="Times New Roman" w:hAnsi="Times New Roman" w:cs="Times New Roman"/>
+          <w:bCs/>
+          <w:szCs w:val="24"/>
+        </w:rPr>
+        <w:t>)</w:t>
+      </w:r>
+    </w:p>
+    <w:p>
+      <w:pPr>
+        <w:pBdr>
+          <w:bottom w:val="single" w:sz="12" w:space="1" w:color="auto"/>
+        </w:pBdr>
+        <w:rPr>
+          <w:rFonts w:ascii="Times New Roman" w:hAnsi="Times New Roman" w:cs="Times New Roman"/>
+          <w:bCs/>
+          <w:szCs w:val="24"/>
+        </w:rPr>
+      </w:pPr>
+      <w:r>
+        <w:rPr>
+          <w:rFonts w:ascii="Times New Roman" w:hAnsi="Times New Roman" w:cs="Times New Roman"/>
+          <w:bCs/>
           <w:szCs w:val="24"/>
         </w:rPr>
         <w:t xml:space="preserve">           sleep(1) </w:t>
@@ -794,17 +1221,112 @@
     </w:p>
     <w:p>
       <w:pPr>
-        <w:rPr>
-          <w:rFonts w:ascii="Times New Roman" w:hAnsi="Times New Roman" w:cs="Times New Roman"/>
-          <w:bCs/>
-          <w:sz w:val="24"/>
-          <w:szCs w:val="24"/>
-        </w:rPr>
-      </w:pPr>
+        <w:pBdr>
+          <w:bottom w:val="single" w:sz="12" w:space="1" w:color="auto"/>
+        </w:pBdr>
+        <w:rPr>
+          <w:rFonts w:ascii="Times New Roman" w:hAnsi="Times New Roman" w:cs="Times New Roman"/>
+          <w:bCs/>
+          <w:szCs w:val="24"/>
+          <w:u w:val="single"/>
+        </w:rPr>
+      </w:pPr>
+      <w:r>
+        <w:rPr>
+          <w:rFonts w:ascii="Times New Roman" w:hAnsi="Times New Roman" w:cs="Times New Roman"/>
+          <w:b/>
+          <w:sz w:val="28"/>
+          <w:szCs w:val="24"/>
+          <w:u w:val="single"/>
+        </w:rPr>
+        <w:t>Output</w:t>
+      </w:r>
+      <w:r>
+        <w:rPr>
+          <w:rFonts w:ascii="Times New Roman" w:hAnsi="Times New Roman" w:cs="Times New Roman"/>
+          <w:bCs/>
+          <w:szCs w:val="24"/>
+          <w:u w:val="single"/>
+        </w:rPr>
+        <w:t>:</w:t>
+      </w:r>
+    </w:p>
+    <w:p>
+      <w:pPr>
+        <w:pBdr>
+          <w:bottom w:val="single" w:sz="12" w:space="1" w:color="auto"/>
+        </w:pBdr>
+        <w:rPr>
+          <w:rFonts w:ascii="Times New Roman" w:hAnsi="Times New Roman" w:cs="Times New Roman"/>
+          <w:bCs/>
+          <w:szCs w:val="24"/>
+        </w:rPr>
+      </w:pPr>
+      <w:r>
+        <w:rPr>
+          <w:rFonts w:ascii="Times New Roman" w:hAnsi="Times New Roman" w:cs="Times New Roman"/>
+          <w:bCs/>
+          <w:noProof/>
+          <w:szCs w:val="24"/>
+          <w:lang w:bidi="ta-IN"/>
+        </w:rPr>
+        <w:drawing>
+          <wp:inline distT="0" distB="0" distL="0" distR="0" wp14:anchorId="03A88627" wp14:editId="732F4601">
+            <wp:extent cx="650875" cy="1717675"/>
+            <wp:effectExtent l="19050" t="0" r="0" b="0"/>
+            <wp:docPr id="4" name="Picture 4"/>
+            <wp:cNvGraphicFramePr>
+              <a:graphicFrameLocks xmlns:a="http://schemas.openxmlformats.org/drawingml/2006/main" noChangeAspect="1"/>
+            </wp:cNvGraphicFramePr>
+            <a:graphic xmlns:a="http://schemas.openxmlformats.org/drawingml/2006/main">
+              <a:graphicData uri="http://schemas.openxmlformats.org/drawingml/2006/picture">
+                <pic:pic xmlns:pic="http://schemas.openxmlformats.org/drawingml/2006/picture">
+                  <pic:nvPicPr>
+                    <pic:cNvPr id="0" name="Picture 4"/>
+                    <pic:cNvPicPr>
+                      <a:picLocks noChangeAspect="1" noChangeArrowheads="1"/>
+                    </pic:cNvPicPr>
+                  </pic:nvPicPr>
+                  <pic:blipFill>
+                    <a:blip r:embed="rId6"/>
+                    <a:srcRect/>
+                    <a:stretch>
+                      <a:fillRect/>
+                    </a:stretch>
+                  </pic:blipFill>
+                  <pic:spPr bwMode="auto">
+                    <a:xfrm>
+                      <a:off x="0" y="0"/>
+                      <a:ext cx="650875" cy="1717675"/>
+                    </a:xfrm>
+                    <a:prstGeom prst="rect">
+                      <a:avLst/>
+                    </a:prstGeom>
+                    <a:noFill/>
+                    <a:ln w="9525">
+                      <a:noFill/>
+                      <a:miter lim="800000"/>
+                      <a:headEnd/>
+                      <a:tailEnd/>
+                    </a:ln>
+                  </pic:spPr>
+                </pic:pic>
+              </a:graphicData>
+            </a:graphic>
+          </wp:inline>
+        </w:drawing>
+      </w:r>
     </w:p>
     <w:sectPr>
+      <w:type w:val="continuous"/>
       <w:pgSz w:w="12240" w:h="15840"/>
       <w:pgMar w:top="1440" w:right="1440" w:bottom="1440" w:left="1440" w:header="720" w:footer="720" w:gutter="0"/>
+      <w:pgBorders w:offsetFrom="page">
+        <w:top w:val="single" w:sz="4" w:space="24" w:color="auto"/>
+        <w:left w:val="single" w:sz="4" w:space="24" w:color="auto"/>
+        <w:bottom w:val="single" w:sz="4" w:space="24" w:color="auto"/>
+        <w:right w:val="single" w:sz="4" w:space="24" w:color="auto"/>
+      </w:pgBorders>
       <w:cols w:space="720"/>
       <w:docGrid w:linePitch="360"/>
     </w:sectPr>
@@ -992,10 +1514,10 @@
       </w:pPr>
     </w:lvl>
   </w:abstractNum>
-  <w:num w:numId="1" w16cid:durableId="828864436">
+  <w:num w:numId="1" w16cid:durableId="349259438">
     <w:abstractNumId w:val="0"/>
   </w:num>
-  <w:num w:numId="2" w16cid:durableId="1269695734">
+  <w:num w:numId="2" w16cid:durableId="345909939">
     <w:abstractNumId w:val="1"/>
   </w:num>
 </w:numbering>
@@ -1173,7 +1695,7 @@
     <w:lsdException w:name="Table Web 2" w:semiHidden="1" w:unhideWhenUsed="1"/>
     <w:lsdException w:name="Table Web 3" w:semiHidden="1" w:unhideWhenUsed="1"/>
     <w:lsdException w:name="Balloon Text" w:semiHidden="1" w:unhideWhenUsed="1"/>
-    <w:lsdException w:name="Table Grid" w:uiPriority="39"/>
+    <w:lsdException w:name="Table Grid" w:semiHidden="1" w:uiPriority="39" w:unhideWhenUsed="1"/>
     <w:lsdException w:name="Table Theme" w:semiHidden="1" w:unhideWhenUsed="1"/>
     <w:lsdException w:name="Placeholder Text" w:semiHidden="1"/>
     <w:lsdException w:name="No Spacing" w:uiPriority="1" w:qFormat="1"/>
@@ -1399,11 +1921,11 @@
   <w:style w:type="paragraph" w:default="1" w:styleId="Normal">
     <w:name w:val="Normal"/>
     <w:qFormat/>
+    <w:rsid w:val="00FE69D2"/>
   </w:style>
   <w:style w:type="character" w:default="1" w:styleId="DefaultParagraphFont">
     <w:name w:val="Default Paragraph Font"/>
     <w:uiPriority w:val="1"/>
-    <w:semiHidden/>
     <w:unhideWhenUsed/>
   </w:style>
   <w:style w:type="table" w:default="1" w:styleId="TableNormal">
@@ -1437,6 +1959,36 @@
       <w:ind w:left="720"/>
       <w:contextualSpacing/>
     </w:pPr>
+  </w:style>
+  <w:style w:type="paragraph" w:styleId="BalloonText">
+    <w:name w:val="Balloon Text"/>
+    <w:basedOn w:val="Normal"/>
+    <w:link w:val="BalloonTextChar"/>
+    <w:uiPriority w:val="99"/>
+    <w:semiHidden/>
+    <w:unhideWhenUsed/>
+    <w:rsid w:val="00382E94"/>
+    <w:pPr>
+      <w:spacing w:after="0" w:line="240" w:lineRule="auto"/>
+    </w:pPr>
+    <w:rPr>
+      <w:rFonts w:ascii="Tahoma" w:hAnsi="Tahoma" w:cs="Tahoma"/>
+      <w:sz w:val="16"/>
+      <w:szCs w:val="16"/>
+    </w:rPr>
+  </w:style>
+  <w:style w:type="character" w:customStyle="1" w:styleId="BalloonTextChar">
+    <w:name w:val="Balloon Text Char"/>
+    <w:basedOn w:val="DefaultParagraphFont"/>
+    <w:link w:val="BalloonText"/>
+    <w:uiPriority w:val="99"/>
+    <w:semiHidden/>
+    <w:rsid w:val="00382E94"/>
+    <w:rPr>
+      <w:rFonts w:ascii="Tahoma" w:hAnsi="Tahoma" w:cs="Tahoma"/>
+      <w:sz w:val="16"/>
+      <w:szCs w:val="16"/>
+    </w:rPr>
   </w:style>
 </w:styles>
 </file>
@@ -1484,7 +2036,7 @@
     </a:clrScheme>
     <a:fontScheme name="Office">
       <a:majorFont>
-        <a:latin typeface="Calibri Light" panose="020F0302020204030204"/>
+        <a:latin typeface="Calibri Light"/>
         <a:ea typeface=""/>
         <a:cs typeface=""/>
         <a:font script="Jpan" typeface="游ゴシック Light"/>
@@ -1536,7 +2088,7 @@
         <a:font script="Tfng" typeface="Ebrima"/>
       </a:majorFont>
       <a:minorFont>
-        <a:latin typeface="Calibri" panose="020F0502020204030204"/>
+        <a:latin typeface="Calibri"/>
         <a:ea typeface=""/>
         <a:cs typeface=""/>
         <a:font script="Jpan" typeface="游明朝"/>

</xml_diff>